<commit_message>
Upload "Associative Arrays - Lab" homework
</commit_message>
<xml_diff>
--- a/02.Programming-Fundamentals-With-CSharp/05.Lists-MoreExercise/05. CSharp-Fundamentals-Lists-More-Exercise.docx
+++ b/02.Programming-Fundamentals-With-CSharp/05.Lists-MoreExercise/05. CSharp-Fundamentals-Lists-More-Exercise.docx
@@ -27,10 +27,17 @@
         <w:r>
           <w:rPr>
             <w:rStyle w:val="Hyperlink"/>
-            <w:noProof/>
           </w:rPr>
-          <w:t>"C#  Fundamentals</w:t>
+          <w:t>"C</w:t>
         </w:r>
+        <w:proofErr w:type="gramStart"/>
+        <w:r>
+          <w:rPr>
+            <w:rStyle w:val="Hyperlink"/>
+          </w:rPr>
+          <w:t>#  Fundamentals</w:t>
+        </w:r>
+        <w:proofErr w:type="gramEnd"/>
         <w:r>
           <w:rPr>
             <w:rStyle w:val="Hyperlink"/>
@@ -53,26 +60,14 @@
         <w:br/>
       </w:r>
       <w:r>
-        <w:rPr>
-          <w:noProof/>
-        </w:rPr>
-        <w:t>You</w:t>
-      </w:r>
-      <w:r>
-        <w:t xml:space="preserve"> can check your solutions here: </w:t>
+        <w:t xml:space="preserve">You can check your solutions here: </w:t>
       </w:r>
       <w:hyperlink r:id="rId9" w:history="1">
         <w:r>
           <w:rPr>
             <w:rStyle w:val="Hyperlink"/>
           </w:rPr>
-          <w:t>Judg</w:t>
-        </w:r>
-        <w:r>
-          <w:rPr>
-            <w:rStyle w:val="Hyperlink"/>
-          </w:rPr>
-          <w:t>e</w:t>
+          <w:t>Judge</w:t>
         </w:r>
       </w:hyperlink>
     </w:p>
@@ -106,7 +101,21 @@
         <w:rPr>
           <w:rFonts w:cstheme="minorHAnsi"/>
         </w:rPr>
-        <w:t xml:space="preserve">You will be given a </w:t>
+        <w:t xml:space="preserve">You </w:t>
+      </w:r>
+      <w:proofErr w:type="gramStart"/>
+      <w:r>
+        <w:rPr>
+          <w:rFonts w:cstheme="minorHAnsi"/>
+        </w:rPr>
+        <w:t>will be given</w:t>
+      </w:r>
+      <w:proofErr w:type="gramEnd"/>
+      <w:r>
+        <w:rPr>
+          <w:rFonts w:cstheme="minorHAnsi"/>
+        </w:rPr>
+        <w:t xml:space="preserve"> a </w:t>
       </w:r>
       <w:r>
         <w:rPr>
@@ -132,7 +141,21 @@
         <w:rPr>
           <w:rFonts w:cstheme="minorHAnsi"/>
         </w:rPr>
-        <w:t xml:space="preserve">. For each element of the list you have to </w:t>
+        <w:t xml:space="preserve">. For each element of the </w:t>
+      </w:r>
+      <w:proofErr w:type="gramStart"/>
+      <w:r>
+        <w:rPr>
+          <w:rFonts w:cstheme="minorHAnsi"/>
+        </w:rPr>
+        <w:t>list</w:t>
+      </w:r>
+      <w:proofErr w:type="gramEnd"/>
+      <w:r>
+        <w:rPr>
+          <w:rFonts w:cstheme="minorHAnsi"/>
+        </w:rPr>
+        <w:t xml:space="preserve"> you have to </w:t>
       </w:r>
       <w:r>
         <w:rPr>
@@ -877,13 +900,13 @@
             <w:pPr>
               <w:spacing w:after="0"/>
               <w:rPr>
-                <w:rFonts w:ascii="Consolas" w:hAnsi="Consolas"/>
+                <w:rFonts w:cstheme="minorHAnsi"/>
                 <w:lang w:val="bg-BG"/>
               </w:rPr>
             </w:pPr>
             <w:r>
               <w:rPr>
-                <w:rFonts w:ascii="Consolas" w:hAnsi="Consolas"/>
+                <w:rFonts w:cstheme="minorHAnsi"/>
                 <w:noProof/>
               </w:rPr>
               <w:t>The time of the left racer is (29 + 13 + 9) * 0.8 (because of the zero) + 13 = 53.8</w:t>
@@ -893,13 +916,13 @@
             <w:pPr>
               <w:spacing w:after="0"/>
               <w:rPr>
-                <w:rFonts w:ascii="Consolas" w:hAnsi="Consolas"/>
+                <w:rFonts w:cstheme="minorHAnsi"/>
                 <w:lang w:val="bg-BG"/>
               </w:rPr>
             </w:pPr>
             <w:r>
               <w:rPr>
-                <w:rFonts w:ascii="Consolas" w:hAnsi="Consolas"/>
+                <w:rFonts w:cstheme="minorHAnsi"/>
                 <w:noProof/>
               </w:rPr>
               <w:t>The time of the right racer is (82 + 12 + 14) * 0.8 + 21 = 107.4</w:t>
@@ -911,7 +934,7 @@
             </w:pPr>
             <w:r>
               <w:rPr>
-                <w:rFonts w:ascii="Consolas" w:hAnsi="Consolas"/>
+                <w:rFonts w:cstheme="minorHAnsi"/>
                 <w:noProof/>
               </w:rPr>
               <w:t>The winner is the left racer, so we print it</w:t>
@@ -1000,15 +1023,23 @@
           <w:lang w:val="bg-BG"/>
         </w:rPr>
       </w:pPr>
+      <w:proofErr w:type="gramStart"/>
+      <w:r>
+        <w:rPr>
+          <w:rFonts w:cstheme="minorHAnsi"/>
+        </w:rPr>
+        <w:t>Let’s</w:t>
+      </w:r>
+      <w:proofErr w:type="gramEnd"/>
+      <w:r>
+        <w:rPr>
+          <w:rFonts w:cstheme="minorHAnsi"/>
+        </w:rPr>
+        <w:t xml:space="preserve"> take the string “</w:t>
+      </w:r>
       <w:bookmarkStart w:id="0" w:name="OLE_LINK8"/>
       <w:r>
         <w:rPr>
-          <w:rFonts w:cstheme="minorHAnsi"/>
-        </w:rPr>
-        <w:t>Let’s take the string "</w:t>
-      </w:r>
-      <w:r>
-        <w:rPr>
           <w:rStyle w:val="CodeChar"/>
           <w:rFonts w:cstheme="minorHAnsi"/>
         </w:rPr>
@@ -1019,13 +1050,7 @@
         <w:rPr>
           <w:rFonts w:cstheme="minorHAnsi"/>
         </w:rPr>
-        <w:t>"</w:t>
-      </w:r>
-      <w:r>
-        <w:rPr>
-          <w:rFonts w:cstheme="minorHAnsi"/>
-        </w:rPr>
-        <w:t xml:space="preserve"> as an example.</w:t>
+        <w:t>” as an example.</w:t>
       </w:r>
     </w:p>
     <w:p>
@@ -1225,7 +1250,14 @@
         <w:rPr>
           <w:rFonts w:cstheme="minorHAnsi"/>
         </w:rPr>
-        <w:t xml:space="preserve">, depending on whether the digit is in an </w:t>
+        <w:t xml:space="preserve">, </w:t>
+      </w:r>
+      <w:proofErr w:type="gramStart"/>
+      <w:r>
+        <w:rPr>
+          <w:rFonts w:cstheme="minorHAnsi"/>
+        </w:rPr>
+        <w:t xml:space="preserve">depending on whether the digit is in an </w:t>
       </w:r>
       <w:r>
         <w:rPr>
@@ -1251,7 +1283,14 @@
         <w:rPr>
           <w:rFonts w:cstheme="minorHAnsi"/>
         </w:rPr>
-        <w:t>index:</w:t>
+        <w:t>index</w:t>
+      </w:r>
+      <w:proofErr w:type="gramEnd"/>
+      <w:r>
+        <w:rPr>
+          <w:rFonts w:cstheme="minorHAnsi"/>
+        </w:rPr>
+        <w:t>:</w:t>
       </w:r>
     </w:p>
     <w:p>
@@ -1651,7 +1690,14 @@
         <w:rPr>
           <w:rFonts w:cstheme="minorHAnsi"/>
         </w:rPr>
-        <w:t xml:space="preserve">. Note that the skipped characters are </w:t>
+        <w:t xml:space="preserve">. Note that the skipped characters </w:t>
+      </w:r>
+      <w:proofErr w:type="gramStart"/>
+      <w:r>
+        <w:rPr>
+          <w:rFonts w:cstheme="minorHAnsi"/>
+        </w:rPr>
+        <w:t xml:space="preserve">are </w:t>
       </w:r>
       <w:r>
         <w:rPr>
@@ -1660,6 +1706,7 @@
         </w:rPr>
         <w:t>summed up</w:t>
       </w:r>
+      <w:proofErr w:type="gramEnd"/>
       <w:r>
         <w:rPr>
           <w:rFonts w:cstheme="minorHAnsi"/>
@@ -1789,27 +1836,21 @@
         <w:rPr>
           <w:rFonts w:cstheme="minorHAnsi"/>
         </w:rPr>
-        <w:t xml:space="preserve">Skipped: </w:t>
-      </w:r>
-      <w:r>
-        <w:rPr>
-          <w:rFonts w:cstheme="minorHAnsi"/>
+        <w:t>Skipped: "</w:t>
+      </w:r>
+      <w:proofErr w:type="spellStart"/>
+      <w:r>
+        <w:rPr>
+          <w:rFonts w:cstheme="minorHAnsi"/>
+          <w:b/>
           <w:noProof/>
         </w:rPr>
-        <w:t>"</w:t>
-      </w:r>
-      <w:r>
-        <w:rPr>
-          <w:rFonts w:cstheme="minorHAnsi"/>
-          <w:b/>
-          <w:noProof/>
-        </w:rPr>
         <w:t>skipTest_String</w:t>
       </w:r>
-      <w:r>
-        <w:rPr>
-          <w:rFonts w:cstheme="minorHAnsi"/>
-          <w:noProof/>
+      <w:proofErr w:type="spellEnd"/>
+      <w:r>
+        <w:rPr>
+          <w:rFonts w:cstheme="minorHAnsi"/>
         </w:rPr>
         <w:t>"</w:t>
       </w:r>
@@ -2135,27 +2176,21 @@
         <w:rPr>
           <w:rFonts w:cstheme="minorHAnsi"/>
         </w:rPr>
-        <w:t xml:space="preserve">Result: </w:t>
-      </w:r>
-      <w:r>
-        <w:rPr>
-          <w:rFonts w:cstheme="minorHAnsi"/>
+        <w:t>Result: "</w:t>
+      </w:r>
+      <w:proofErr w:type="spellStart"/>
+      <w:r>
+        <w:rPr>
+          <w:rFonts w:cstheme="minorHAnsi"/>
+          <w:b/>
           <w:noProof/>
         </w:rPr>
-        <w:t>"</w:t>
-      </w:r>
-      <w:r>
-        <w:rPr>
-          <w:rFonts w:cstheme="minorHAnsi"/>
-          <w:b/>
-          <w:noProof/>
-        </w:rPr>
         <w:t>TestString</w:t>
       </w:r>
-      <w:r>
-        <w:rPr>
-          <w:rFonts w:cstheme="minorHAnsi"/>
-          <w:noProof/>
+      <w:proofErr w:type="spellEnd"/>
+      <w:r>
+        <w:rPr>
+          <w:rFonts w:cstheme="minorHAnsi"/>
         </w:rPr>
         <w:t>"</w:t>
       </w:r>
@@ -2599,17 +2634,6 @@
           <w:sz w:val="36"/>
           <w:szCs w:val="36"/>
         </w:rPr>
-        <w:t xml:space="preserve">4. </w:t>
-      </w:r>
-      <w:r>
-        <w:rPr>
-          <w:rFonts w:eastAsiaTheme="majorEastAsia" w:cstheme="majorBidi"/>
-          <w:b/>
-          <w:bCs/>
-          <w:color w:val="7C380A"/>
-          <w:sz w:val="36"/>
-          <w:szCs w:val="36"/>
-        </w:rPr>
         <w:t>*Mixed Up Lists</w:t>
       </w:r>
     </w:p>
@@ -2796,7 +2820,21 @@
         <w:rPr>
           <w:rFonts w:cstheme="minorHAnsi"/>
         </w:rPr>
-        <w:t xml:space="preserve">At the end there will always be a list, in which there are </w:t>
+        <w:t xml:space="preserve">At the </w:t>
+      </w:r>
+      <w:proofErr w:type="gramStart"/>
+      <w:r>
+        <w:rPr>
+          <w:rFonts w:cstheme="minorHAnsi"/>
+        </w:rPr>
+        <w:t>end</w:t>
+      </w:r>
+      <w:proofErr w:type="gramEnd"/>
+      <w:r>
+        <w:rPr>
+          <w:rFonts w:cstheme="minorHAnsi"/>
+        </w:rPr>
+        <w:t xml:space="preserve"> there will always be a list, in which there are </w:t>
       </w:r>
       <w:r>
         <w:rPr>
@@ -3102,13 +3140,13 @@
             <w:pPr>
               <w:spacing w:after="0"/>
               <w:rPr>
-                <w:rFonts w:ascii="Consolas" w:hAnsi="Consolas"/>
+                <w:rFonts w:cstheme="minorHAnsi"/>
                 <w:lang w:val="bg-BG"/>
               </w:rPr>
             </w:pPr>
             <w:r>
               <w:rPr>
-                <w:rFonts w:ascii="Consolas" w:hAnsi="Consolas"/>
+                <w:rFonts w:cstheme="minorHAnsi"/>
                 <w:noProof/>
               </w:rPr>
               <w:t xml:space="preserve">After looping through the two of the arrays we get: </w:t>
@@ -3118,13 +3156,13 @@
             <w:pPr>
               <w:spacing w:after="0"/>
               <w:rPr>
-                <w:rFonts w:ascii="Consolas" w:hAnsi="Consolas"/>
+                <w:rFonts w:cstheme="minorHAnsi"/>
                 <w:lang w:val="bg-BG"/>
               </w:rPr>
             </w:pPr>
             <w:r>
               <w:rPr>
-                <w:rFonts w:ascii="Consolas" w:hAnsi="Consolas"/>
+                <w:rFonts w:cstheme="minorHAnsi"/>
                 <w:noProof/>
                 <w:highlight w:val="green"/>
               </w:rPr>
@@ -3132,14 +3170,14 @@
             </w:r>
             <w:r>
               <w:rPr>
-                <w:rFonts w:ascii="Consolas" w:hAnsi="Consolas"/>
+                <w:rFonts w:cstheme="minorHAnsi"/>
                 <w:noProof/>
               </w:rPr>
               <w:t xml:space="preserve"> </w:t>
             </w:r>
             <w:r>
               <w:rPr>
-                <w:rFonts w:ascii="Consolas" w:hAnsi="Consolas"/>
+                <w:rFonts w:cstheme="minorHAnsi"/>
                 <w:noProof/>
                 <w:highlight w:val="yellow"/>
               </w:rPr>
@@ -3147,14 +3185,14 @@
             </w:r>
             <w:r>
               <w:rPr>
-                <w:rFonts w:ascii="Consolas" w:hAnsi="Consolas"/>
+                <w:rFonts w:cstheme="minorHAnsi"/>
                 <w:noProof/>
               </w:rPr>
               <w:t xml:space="preserve"> </w:t>
             </w:r>
             <w:r>
               <w:rPr>
-                <w:rFonts w:ascii="Consolas" w:hAnsi="Consolas"/>
+                <w:rFonts w:cstheme="minorHAnsi"/>
                 <w:noProof/>
                 <w:highlight w:val="green"/>
               </w:rPr>
@@ -3162,14 +3200,14 @@
             </w:r>
             <w:r>
               <w:rPr>
-                <w:rFonts w:ascii="Consolas" w:hAnsi="Consolas"/>
+                <w:rFonts w:cstheme="minorHAnsi"/>
                 <w:noProof/>
               </w:rPr>
               <w:t xml:space="preserve"> </w:t>
             </w:r>
             <w:r>
               <w:rPr>
-                <w:rFonts w:ascii="Consolas" w:hAnsi="Consolas"/>
+                <w:rFonts w:cstheme="minorHAnsi"/>
                 <w:noProof/>
                 <w:highlight w:val="yellow"/>
               </w:rPr>
@@ -3177,14 +3215,14 @@
             </w:r>
             <w:r>
               <w:rPr>
-                <w:rFonts w:ascii="Consolas" w:hAnsi="Consolas"/>
+                <w:rFonts w:cstheme="minorHAnsi"/>
                 <w:noProof/>
               </w:rPr>
               <w:t xml:space="preserve"> </w:t>
             </w:r>
             <w:r>
               <w:rPr>
-                <w:rFonts w:ascii="Consolas" w:hAnsi="Consolas"/>
+                <w:rFonts w:cstheme="minorHAnsi"/>
                 <w:noProof/>
                 <w:highlight w:val="green"/>
               </w:rPr>
@@ -3192,14 +3230,14 @@
             </w:r>
             <w:r>
               <w:rPr>
-                <w:rFonts w:ascii="Consolas" w:hAnsi="Consolas"/>
+                <w:rFonts w:cstheme="minorHAnsi"/>
                 <w:noProof/>
               </w:rPr>
               <w:t xml:space="preserve"> </w:t>
             </w:r>
             <w:r>
               <w:rPr>
-                <w:rFonts w:ascii="Consolas" w:hAnsi="Consolas"/>
+                <w:rFonts w:cstheme="minorHAnsi"/>
                 <w:noProof/>
                 <w:highlight w:val="yellow"/>
               </w:rPr>
@@ -3207,14 +3245,14 @@
             </w:r>
             <w:r>
               <w:rPr>
-                <w:rFonts w:ascii="Consolas" w:hAnsi="Consolas"/>
+                <w:rFonts w:cstheme="minorHAnsi"/>
                 <w:noProof/>
               </w:rPr>
               <w:t xml:space="preserve"> </w:t>
             </w:r>
             <w:r>
               <w:rPr>
-                <w:rFonts w:ascii="Consolas" w:hAnsi="Consolas"/>
+                <w:rFonts w:cstheme="minorHAnsi"/>
                 <w:noProof/>
                 <w:highlight w:val="green"/>
               </w:rPr>
@@ -3222,14 +3260,14 @@
             </w:r>
             <w:r>
               <w:rPr>
-                <w:rFonts w:ascii="Consolas" w:hAnsi="Consolas"/>
+                <w:rFonts w:cstheme="minorHAnsi"/>
                 <w:noProof/>
               </w:rPr>
               <w:t xml:space="preserve"> </w:t>
             </w:r>
             <w:r>
               <w:rPr>
-                <w:rFonts w:ascii="Consolas" w:hAnsi="Consolas"/>
+                <w:rFonts w:cstheme="minorHAnsi"/>
                 <w:noProof/>
                 <w:highlight w:val="yellow"/>
               </w:rPr>
@@ -3237,14 +3275,14 @@
             </w:r>
             <w:r>
               <w:rPr>
-                <w:rFonts w:ascii="Consolas" w:hAnsi="Consolas"/>
+                <w:rFonts w:cstheme="minorHAnsi"/>
                 <w:noProof/>
               </w:rPr>
               <w:t xml:space="preserve"> </w:t>
             </w:r>
             <w:r>
               <w:rPr>
-                <w:rFonts w:ascii="Consolas" w:hAnsi="Consolas"/>
+                <w:rFonts w:cstheme="minorHAnsi"/>
                 <w:noProof/>
                 <w:highlight w:val="green"/>
               </w:rPr>
@@ -3252,14 +3290,14 @@
             </w:r>
             <w:r>
               <w:rPr>
-                <w:rFonts w:ascii="Consolas" w:hAnsi="Consolas"/>
+                <w:rFonts w:cstheme="minorHAnsi"/>
                 <w:noProof/>
               </w:rPr>
               <w:t xml:space="preserve"> </w:t>
             </w:r>
             <w:r>
               <w:rPr>
-                <w:rFonts w:ascii="Consolas" w:hAnsi="Consolas"/>
+                <w:rFonts w:cstheme="minorHAnsi"/>
                 <w:noProof/>
                 <w:highlight w:val="yellow"/>
               </w:rPr>
@@ -3267,14 +3305,14 @@
             </w:r>
             <w:r>
               <w:rPr>
-                <w:rFonts w:ascii="Consolas" w:hAnsi="Consolas"/>
+                <w:rFonts w:cstheme="minorHAnsi"/>
                 <w:noProof/>
               </w:rPr>
               <w:t xml:space="preserve"> </w:t>
             </w:r>
             <w:r>
               <w:rPr>
-                <w:rFonts w:ascii="Consolas" w:hAnsi="Consolas"/>
+                <w:rFonts w:cstheme="minorHAnsi"/>
                 <w:noProof/>
                 <w:highlight w:val="green"/>
               </w:rPr>
@@ -3282,14 +3320,14 @@
             </w:r>
             <w:r>
               <w:rPr>
-                <w:rFonts w:ascii="Consolas" w:hAnsi="Consolas"/>
+                <w:rFonts w:cstheme="minorHAnsi"/>
                 <w:noProof/>
               </w:rPr>
               <w:t xml:space="preserve"> </w:t>
             </w:r>
             <w:r>
               <w:rPr>
-                <w:rFonts w:ascii="Consolas" w:hAnsi="Consolas"/>
+                <w:rFonts w:cstheme="minorHAnsi"/>
                 <w:noProof/>
                 <w:highlight w:val="yellow"/>
               </w:rPr>
@@ -3297,14 +3335,14 @@
             </w:r>
             <w:r>
               <w:rPr>
-                <w:rFonts w:ascii="Consolas" w:hAnsi="Consolas"/>
+                <w:rFonts w:cstheme="minorHAnsi"/>
                 <w:noProof/>
               </w:rPr>
               <w:t xml:space="preserve"> </w:t>
             </w:r>
             <w:r>
               <w:rPr>
-                <w:rFonts w:ascii="Consolas" w:hAnsi="Consolas"/>
+                <w:rFonts w:cstheme="minorHAnsi"/>
                 <w:noProof/>
                 <w:highlight w:val="green"/>
               </w:rPr>
@@ -3312,14 +3350,14 @@
             </w:r>
             <w:r>
               <w:rPr>
-                <w:rFonts w:ascii="Consolas" w:hAnsi="Consolas"/>
+                <w:rFonts w:cstheme="minorHAnsi"/>
                 <w:noProof/>
               </w:rPr>
               <w:t xml:space="preserve"> </w:t>
             </w:r>
             <w:r>
               <w:rPr>
-                <w:rFonts w:ascii="Consolas" w:hAnsi="Consolas"/>
+                <w:rFonts w:cstheme="minorHAnsi"/>
                 <w:noProof/>
                 <w:highlight w:val="yellow"/>
               </w:rPr>
@@ -3330,20 +3368,20 @@
             <w:pPr>
               <w:spacing w:after="0"/>
               <w:rPr>
-                <w:rFonts w:ascii="Consolas" w:hAnsi="Consolas"/>
+                <w:rFonts w:cstheme="minorHAnsi"/>
                 <w:lang w:val="bg-BG"/>
               </w:rPr>
             </w:pPr>
             <w:r>
               <w:rPr>
-                <w:rFonts w:ascii="Consolas" w:hAnsi="Consolas"/>
+                <w:rFonts w:cstheme="minorHAnsi"/>
                 <w:noProof/>
               </w:rPr>
               <w:t xml:space="preserve">The constrains are </w:t>
             </w:r>
             <w:r>
               <w:rPr>
-                <w:rFonts w:ascii="Consolas" w:hAnsi="Consolas"/>
+                <w:rFonts w:cstheme="minorHAnsi"/>
                 <w:noProof/>
                 <w:highlight w:val="red"/>
               </w:rPr>
@@ -3351,14 +3389,14 @@
             </w:r>
             <w:r>
               <w:rPr>
-                <w:rFonts w:ascii="Consolas" w:hAnsi="Consolas"/>
+                <w:rFonts w:cstheme="minorHAnsi"/>
                 <w:noProof/>
               </w:rPr>
               <w:t xml:space="preserve"> and </w:t>
             </w:r>
             <w:r>
               <w:rPr>
-                <w:rFonts w:ascii="Consolas" w:hAnsi="Consolas"/>
+                <w:rFonts w:cstheme="minorHAnsi"/>
                 <w:noProof/>
                 <w:highlight w:val="red"/>
               </w:rPr>
@@ -3366,7 +3404,7 @@
             </w:r>
             <w:r>
               <w:rPr>
-                <w:rFonts w:ascii="Consolas" w:hAnsi="Consolas"/>
+                <w:rFonts w:cstheme="minorHAnsi"/>
                 <w:noProof/>
               </w:rPr>
               <w:t xml:space="preserve"> (so we take only the numbers between them): 51 23 31 23 34 43</w:t>
@@ -3378,7 +3416,7 @@
             </w:pPr>
             <w:r>
               <w:rPr>
-                <w:rFonts w:ascii="Consolas" w:hAnsi="Consolas"/>
+                <w:rFonts w:cstheme="minorHAnsi"/>
                 <w:noProof/>
               </w:rPr>
               <w:t>We print the result sorted</w:t>
@@ -3392,15 +3430,12 @@
         <w:pStyle w:val="Heading2"/>
         <w:numPr>
           <w:ilvl w:val="0"/>
-          <w:numId w:val="0"/>
+          <w:numId w:val="40"/>
         </w:numPr>
         <w:rPr>
           <w:lang w:val="bg-BG"/>
         </w:rPr>
       </w:pPr>
-      <w:r>
-        <w:t xml:space="preserve">5. </w:t>
-      </w:r>
       <w:r>
         <w:t>*Drum Set</w:t>
       </w:r>
@@ -3411,21 +3446,19 @@
           <w:lang w:val="bg-BG"/>
         </w:rPr>
       </w:pPr>
-      <w:r>
-        <w:rPr>
-          <w:noProof/>
-        </w:rPr>
+      <w:proofErr w:type="spellStart"/>
+      <w:r>
         <w:t>Gabsy</w:t>
       </w:r>
+      <w:proofErr w:type="spellEnd"/>
       <w:r>
         <w:t xml:space="preserve"> is </w:t>
       </w:r>
-      <w:r>
-        <w:rPr>
-          <w:noProof/>
-        </w:rPr>
+      <w:proofErr w:type="spellStart"/>
+      <w:r>
         <w:t>Orgolt's</w:t>
       </w:r>
+      <w:proofErr w:type="spellEnd"/>
       <w:r>
         <w:t xml:space="preserve"> Final Revenge charming drummer. She has a drum set but the different drums have different origins – some she bought, some are gifts, so they are all with </w:t>
       </w:r>
@@ -3448,12 +3481,11 @@
       <w:r>
         <w:t xml:space="preserve">You will receive </w:t>
       </w:r>
-      <w:r>
-        <w:rPr>
-          <w:noProof/>
-        </w:rPr>
+      <w:proofErr w:type="spellStart"/>
+      <w:r>
         <w:t>Gabsy's</w:t>
       </w:r>
+      <w:proofErr w:type="spellEnd"/>
       <w:r>
         <w:rPr>
           <w:b/>
@@ -3461,7 +3493,15 @@
         <w:t xml:space="preserve"> savings</w:t>
       </w:r>
       <w:r>
-        <w:t xml:space="preserve">, the money she can spend on new drums. Next you will receive a </w:t>
+        <w:t xml:space="preserve">, the money she can spend on new drums. </w:t>
+      </w:r>
+      <w:proofErr w:type="gramStart"/>
+      <w:r>
+        <w:t>Next</w:t>
+      </w:r>
+      <w:proofErr w:type="gramEnd"/>
+      <w:r>
+        <w:t xml:space="preserve"> you will receive a </w:t>
       </w:r>
       <w:r>
         <w:rPr>
@@ -3499,14 +3539,13 @@
       <w:r>
         <w:t xml:space="preserve">in </w:t>
       </w:r>
-      <w:r>
-        <w:rPr>
-          <w:noProof/>
-        </w:rPr>
-        <w:t xml:space="preserve">Gabsy's </w:t>
-      </w:r>
-      <w:r>
-        <w:t>drum set.</w:t>
+      <w:proofErr w:type="spellStart"/>
+      <w:r>
+        <w:t>Gabsy's</w:t>
+      </w:r>
+      <w:proofErr w:type="spellEnd"/>
+      <w:r>
+        <w:t xml:space="preserve"> drum set.</w:t>
       </w:r>
     </w:p>
     <w:p>
@@ -3551,14 +3590,13 @@
         </w:rPr>
         <w:t xml:space="preserve"> hit power </w:t>
       </w:r>
-      <w:r>
-        <w:rPr>
-          <w:noProof/>
-        </w:rPr>
-        <w:t xml:space="preserve">Gabsy </w:t>
-      </w:r>
-      <w:r>
-        <w:t xml:space="preserve">applies </w:t>
+      <w:proofErr w:type="spellStart"/>
+      <w:r>
+        <w:t>Gabsy</w:t>
+      </w:r>
+      <w:proofErr w:type="spellEnd"/>
+      <w:r>
+        <w:t xml:space="preserve"> applies </w:t>
       </w:r>
       <w:r>
         <w:rPr>
@@ -3610,60 +3648,75 @@
         <w:rPr>
           <w:b/>
         </w:rPr>
-        <w:t>reaches 0 quality</w:t>
+        <w:t xml:space="preserve">reaches </w:t>
+      </w:r>
+      <w:proofErr w:type="gramStart"/>
+      <w:r>
+        <w:rPr>
+          <w:b/>
+        </w:rPr>
+        <w:t>0</w:t>
+      </w:r>
+      <w:proofErr w:type="gramEnd"/>
+      <w:r>
+        <w:rPr>
+          <w:b/>
+        </w:rPr>
+        <w:t xml:space="preserve"> quality</w:t>
       </w:r>
       <w:r>
         <w:t xml:space="preserve">, it breaks. Then </w:t>
       </w:r>
+      <w:proofErr w:type="spellStart"/>
+      <w:r>
+        <w:t>Gabsy</w:t>
+      </w:r>
+      <w:proofErr w:type="spellEnd"/>
+      <w:r>
+        <w:t xml:space="preserve"> should buy a replacement.</w:t>
+      </w:r>
+      <w:r>
+        <w:rPr>
+          <w:b/>
+        </w:rPr>
+        <w:t xml:space="preserve"> </w:t>
+      </w:r>
+      <w:r>
+        <w:t xml:space="preserve">She needs to buy the exact same model. Therefore, its quality will be </w:t>
+      </w:r>
+      <w:r>
+        <w:rPr>
+          <w:b/>
+        </w:rPr>
+        <w:t>the same as the initial quality</w:t>
+      </w:r>
+      <w:r>
+        <w:t xml:space="preserve"> of the broken drum. The price is calculated by the formula: {</w:t>
+      </w:r>
+      <w:proofErr w:type="spellStart"/>
       <w:r>
         <w:rPr>
           <w:noProof/>
         </w:rPr>
+        <w:t>initialQuality</w:t>
+      </w:r>
+      <w:proofErr w:type="spellEnd"/>
+      <w:r>
+        <w:t xml:space="preserve">} * </w:t>
+      </w:r>
+      <w:proofErr w:type="gramStart"/>
+      <w:r>
+        <w:t>3</w:t>
+      </w:r>
+      <w:proofErr w:type="gramEnd"/>
+      <w:r>
+        <w:t xml:space="preserve">. </w:t>
+      </w:r>
+      <w:proofErr w:type="spellStart"/>
+      <w:r>
         <w:t>Gabsy</w:t>
       </w:r>
-      <w:r>
-        <w:t xml:space="preserve"> should buy a replacement.</w:t>
-      </w:r>
-      <w:r>
-        <w:rPr>
-          <w:b/>
-        </w:rPr>
-        <w:t xml:space="preserve"> </w:t>
-      </w:r>
-      <w:r>
-        <w:t xml:space="preserve">She needs to buy the exact same model. Therefore, its quality will be </w:t>
-      </w:r>
-      <w:r>
-        <w:rPr>
-          <w:b/>
-        </w:rPr>
-        <w:t>the same as the initial quality</w:t>
-      </w:r>
-      <w:r>
-        <w:t xml:space="preserve"> of the broken drum. The price is calculated by the formula: </w:t>
-      </w:r>
-      <w:r>
-        <w:rPr>
-          <w:noProof/>
-        </w:rPr>
-        <w:t>{</w:t>
-      </w:r>
-      <w:r>
-        <w:rPr>
-          <w:b/>
-          <w:noProof/>
-        </w:rPr>
-        <w:t>initialQuality</w:t>
-      </w:r>
-      <w:r>
-        <w:t xml:space="preserve">} * 3. </w:t>
-      </w:r>
-      <w:r>
-        <w:rPr>
-          <w:noProof/>
-        </w:rPr>
-        <w:t>Gabsy</w:t>
-      </w:r>
+      <w:proofErr w:type="spellEnd"/>
       <w:r>
         <w:t xml:space="preserve"> will always replace her broken drums </w:t>
       </w:r>
@@ -3674,7 +3727,15 @@
         <w:t>until the moment she can no longer afford it</w:t>
       </w:r>
       <w:r>
-        <w:t xml:space="preserve">. If she doesn't have enough money for a replacement, the broken drum is </w:t>
+        <w:t xml:space="preserve">. If she </w:t>
+      </w:r>
+      <w:proofErr w:type="gramStart"/>
+      <w:r>
+        <w:t>doesn't</w:t>
+      </w:r>
+      <w:proofErr w:type="gramEnd"/>
+      <w:r>
+        <w:t xml:space="preserve"> have enough money for a replacement, the broken drum is </w:t>
       </w:r>
       <w:r>
         <w:rPr>
@@ -3721,7 +3782,15 @@
         <w:t xml:space="preserve"> </w:t>
       </w:r>
       <w:r>
-        <w:t xml:space="preserve">the program ends and you should print the current state of the drum set. On the second line you should print the </w:t>
+        <w:t xml:space="preserve">the program ends and you should print the current state of the drum set. On the second </w:t>
+      </w:r>
+      <w:proofErr w:type="gramStart"/>
+      <w:r>
+        <w:t>line</w:t>
+      </w:r>
+      <w:proofErr w:type="gramEnd"/>
+      <w:r>
+        <w:t xml:space="preserve"> you should print the </w:t>
       </w:r>
       <w:r>
         <w:rPr>
@@ -3732,12 +3801,11 @@
       <w:r>
         <w:t xml:space="preserve"> in </w:t>
       </w:r>
-      <w:r>
-        <w:rPr>
-          <w:noProof/>
-        </w:rPr>
+      <w:proofErr w:type="spellStart"/>
+      <w:r>
         <w:t>Gabsy's</w:t>
       </w:r>
+      <w:proofErr w:type="spellEnd"/>
       <w:r>
         <w:t xml:space="preserve"> savings account.</w:t>
       </w:r>
@@ -3930,11 +3998,11 @@
         </w:rPr>
         <w:t>!</w:t>
       </w:r>
+      <w:proofErr w:type="gramStart"/>
       <w:r>
         <w:rPr>
           <w:rFonts w:ascii="Consolas" w:hAnsi="Consolas"/>
           <w:b/>
-          <w:noProof/>
           <w:sz w:val="20"/>
         </w:rPr>
         <w:t>"</w:t>
@@ -3942,10 +4010,17 @@
       <w:r>
         <w:rPr>
           <w:b/>
-          <w:noProof/>
           <w:sz w:val="20"/>
         </w:rPr>
-        <w:t xml:space="preserve">, </w:t>
+        <w:t>,</w:t>
+      </w:r>
+      <w:proofErr w:type="gramEnd"/>
+      <w:r>
+        <w:rPr>
+          <w:b/>
+          <w:sz w:val="20"/>
+        </w:rPr>
+        <w:t xml:space="preserve"> </w:t>
       </w:r>
       <w:r>
         <w:t xml:space="preserve">you will be receiving </w:t>
@@ -3959,19 +4034,13 @@
       <w:r>
         <w:t xml:space="preserve">– the hit power </w:t>
       </w:r>
-      <w:bookmarkStart w:id="1" w:name="_GoBack"/>
-      <w:r>
-        <w:rPr>
-          <w:noProof/>
-        </w:rPr>
+      <w:proofErr w:type="spellStart"/>
+      <w:r>
         <w:t>Gabsy</w:t>
       </w:r>
-      <w:r>
-        <w:t xml:space="preserve"> </w:t>
-      </w:r>
-      <w:bookmarkEnd w:id="1"/>
-      <w:r>
-        <w:t>applies on each drum.</w:t>
+      <w:proofErr w:type="spellEnd"/>
+      <w:r>
+        <w:t xml:space="preserve"> applies on each drum.</w:t>
       </w:r>
     </w:p>
     <w:p>
@@ -4262,7 +4331,6 @@
         <w:rPr>
           <w:noProof/>
         </w:rPr>
-        <w:lastRenderedPageBreak/>
         <w:t xml:space="preserve">Allowed working </w:t>
       </w:r>
       <w:r>
@@ -4330,6 +4398,7 @@
         <w:rPr>
           <w:noProof/>
         </w:rPr>
+        <w:lastRenderedPageBreak/>
         <w:t>Examples</w:t>
       </w:r>
     </w:p>
@@ -4347,8 +4416,8 @@
       </w:tblPr>
       <w:tblGrid>
         <w:gridCol w:w="2637"/>
-        <w:gridCol w:w="2362"/>
-        <w:gridCol w:w="4623"/>
+        <w:gridCol w:w="2488"/>
+        <w:gridCol w:w="4497"/>
       </w:tblGrid>
       <w:tr>
         <w:trPr>
@@ -4384,7 +4453,7 @@
         </w:tc>
         <w:tc>
           <w:tcPr>
-            <w:tcW w:w="2362" w:type="dxa"/>
+            <w:tcW w:w="2488" w:type="dxa"/>
             <w:shd w:val="clear" w:color="auto" w:fill="D9D9D9" w:themeFill="background1" w:themeFillShade="D9"/>
             <w:vAlign w:val="center"/>
           </w:tcPr>
@@ -4412,7 +4481,7 @@
         </w:tc>
         <w:tc>
           <w:tcPr>
-            <w:tcW w:w="4623" w:type="dxa"/>
+            <w:tcW w:w="4497" w:type="dxa"/>
             <w:shd w:val="clear" w:color="auto" w:fill="D9D9D9" w:themeFill="background1" w:themeFillShade="D9"/>
             <w:vAlign w:val="center"/>
           </w:tcPr>
@@ -4551,7 +4620,7 @@
         </w:tc>
         <w:tc>
           <w:tcPr>
-            <w:tcW w:w="2362" w:type="dxa"/>
+            <w:tcW w:w="2488" w:type="dxa"/>
           </w:tcPr>
           <w:p>
             <w:pPr>
@@ -4585,18 +4654,20 @@
         </w:tc>
         <w:tc>
           <w:tcPr>
-            <w:tcW w:w="4623" w:type="dxa"/>
+            <w:tcW w:w="4497" w:type="dxa"/>
           </w:tcPr>
           <w:p>
             <w:pPr>
               <w:pStyle w:val="Code"/>
               <w:rPr>
+                <w:rFonts w:asciiTheme="minorHAnsi" w:hAnsiTheme="minorHAnsi" w:cstheme="minorHAnsi"/>
                 <w:b w:val="0"/>
                 <w:lang w:val="bg-BG"/>
               </w:rPr>
             </w:pPr>
             <w:r>
               <w:rPr>
+                <w:rFonts w:asciiTheme="minorHAnsi" w:hAnsiTheme="minorHAnsi" w:cstheme="minorHAnsi"/>
                 <w:b w:val="0"/>
               </w:rPr>
               <w:t>DrumSet – 58 65 33.</w:t>
@@ -4606,12 +4677,14 @@
             <w:pPr>
               <w:pStyle w:val="Code"/>
               <w:rPr>
+                <w:rFonts w:asciiTheme="minorHAnsi" w:hAnsiTheme="minorHAnsi" w:cstheme="minorHAnsi"/>
                 <w:b w:val="0"/>
                 <w:lang w:val="bg-BG"/>
               </w:rPr>
             </w:pPr>
             <w:r>
               <w:rPr>
+                <w:rFonts w:asciiTheme="minorHAnsi" w:hAnsiTheme="minorHAnsi" w:cstheme="minorHAnsi"/>
                 <w:b w:val="0"/>
               </w:rPr>
               <w:t>Day 1: hit power applied = 11 =&gt; 47 54 22;</w:t>
@@ -4621,12 +4694,14 @@
             <w:pPr>
               <w:pStyle w:val="Code"/>
               <w:rPr>
+                <w:rFonts w:asciiTheme="minorHAnsi" w:hAnsiTheme="minorHAnsi" w:cstheme="minorHAnsi"/>
                 <w:b w:val="0"/>
                 <w:lang w:val="bg-BG"/>
               </w:rPr>
             </w:pPr>
             <w:r>
               <w:rPr>
+                <w:rFonts w:asciiTheme="minorHAnsi" w:hAnsiTheme="minorHAnsi" w:cstheme="minorHAnsi"/>
                 <w:b w:val="0"/>
               </w:rPr>
               <w:t>Day 2: hit power applied = 12 =&gt; 35 42 10;</w:t>
@@ -4636,12 +4711,14 @@
             <w:pPr>
               <w:pStyle w:val="Code"/>
               <w:rPr>
+                <w:rFonts w:asciiTheme="minorHAnsi" w:hAnsiTheme="minorHAnsi" w:cstheme="minorHAnsi"/>
                 <w:b w:val="0"/>
                 <w:lang w:val="bg-BG"/>
               </w:rPr>
             </w:pPr>
             <w:r>
               <w:rPr>
+                <w:rFonts w:asciiTheme="minorHAnsi" w:hAnsiTheme="minorHAnsi" w:cstheme="minorHAnsi"/>
                 <w:b w:val="0"/>
               </w:rPr>
               <w:t>Day 3: hit power applied = 18 =&gt; 17 24 -8;</w:t>
@@ -4651,12 +4728,14 @@
             <w:pPr>
               <w:pStyle w:val="Code"/>
               <w:rPr>
+                <w:rFonts w:asciiTheme="minorHAnsi" w:hAnsiTheme="minorHAnsi" w:cstheme="minorHAnsi"/>
                 <w:b w:val="0"/>
                 <w:lang w:val="bg-BG"/>
               </w:rPr>
             </w:pPr>
             <w:r>
               <w:rPr>
+                <w:rFonts w:asciiTheme="minorHAnsi" w:hAnsiTheme="minorHAnsi" w:cstheme="minorHAnsi"/>
                 <w:b w:val="0"/>
               </w:rPr>
               <w:t>The third drum breaks. But Gabsy has enough savings, so she replaces it =&gt; 17 24 33;</w:t>
@@ -4666,12 +4745,14 @@
             <w:pPr>
               <w:pStyle w:val="Code"/>
               <w:rPr>
+                <w:rFonts w:asciiTheme="minorHAnsi" w:hAnsiTheme="minorHAnsi" w:cstheme="minorHAnsi"/>
                 <w:b w:val="0"/>
                 <w:lang w:val="bg-BG"/>
               </w:rPr>
             </w:pPr>
             <w:r>
               <w:rPr>
+                <w:rFonts w:asciiTheme="minorHAnsi" w:hAnsiTheme="minorHAnsi" w:cstheme="minorHAnsi"/>
                 <w:b w:val="0"/>
               </w:rPr>
               <w:t>Day 4: hit power applied = 10 =&gt; 7 14 23;</w:t>
@@ -4686,9 +4767,16 @@
             </w:pPr>
             <w:r>
               <w:rPr>
+                <w:rFonts w:asciiTheme="minorHAnsi" w:hAnsiTheme="minorHAnsi" w:cstheme="minorHAnsi"/>
                 <w:b w:val="0"/>
               </w:rPr>
-              <w:t xml:space="preserve">We print the current state of the drum set and what's left in Gabsy's bank account. </w:t>
+              <w:t>We print the current state of the drum set and what's left in Gabsy's bank account.</w:t>
+            </w:r>
+            <w:r>
+              <w:rPr>
+                <w:b w:val="0"/>
+              </w:rPr>
+              <w:t xml:space="preserve"> </w:t>
             </w:r>
           </w:p>
         </w:tc>
@@ -4820,7 +4908,7 @@
         </w:tc>
         <w:tc>
           <w:tcPr>
-            <w:tcW w:w="2362" w:type="dxa"/>
+            <w:tcW w:w="2488" w:type="dxa"/>
           </w:tcPr>
           <w:p>
             <w:pPr>
@@ -4854,7 +4942,7 @@
         </w:tc>
         <w:tc>
           <w:tcPr>
-            <w:tcW w:w="4623" w:type="dxa"/>
+            <w:tcW w:w="4497" w:type="dxa"/>
           </w:tcPr>
           <w:p>
             <w:pPr>
@@ -4881,6 +4969,8 @@
           <w:lang w:val="bg-BG"/>
         </w:rPr>
       </w:pPr>
+      <w:bookmarkStart w:id="1" w:name="_GoBack"/>
+      <w:bookmarkEnd w:id="1"/>
     </w:p>
     <w:sectPr>
       <w:headerReference w:type="default" r:id="rId10"/>
@@ -4928,7 +5018,6 @@
     <w:r>
       <w:rPr>
         <w:noProof/>
-        <w:lang w:val="bg-BG" w:eastAsia="bg-BG"/>
       </w:rPr>
       <mc:AlternateContent>
         <mc:Choice Requires="wps">
@@ -5051,7 +5140,6 @@
     <w:r>
       <w:rPr>
         <w:noProof/>
-        <w:lang w:val="bg-BG" w:eastAsia="bg-BG"/>
       </w:rPr>
       <mc:AlternateContent>
         <mc:Choice Requires="wps">
@@ -5111,14 +5199,15 @@
                             </w:rPr>
                             <w:t xml:space="preserve">© </w:t>
                           </w:r>
+                          <w:proofErr w:type="spellStart"/>
                           <w:r>
                             <w:rPr>
-                              <w:noProof/>
                               <w:sz w:val="17"/>
                               <w:szCs w:val="17"/>
                             </w:rPr>
                             <w:t>SoftUni</w:t>
                           </w:r>
+                          <w:proofErr w:type="spellEnd"/>
                           <w:r>
                             <w:rPr>
                               <w:sz w:val="17"/>
@@ -5218,6 +5307,7 @@
                             </w:rPr>
                             <w:t xml:space="preserve">or use </w:t>
                           </w:r>
+                          <w:proofErr w:type="gramStart"/>
                           <w:r>
                             <w:rPr>
                               <w:sz w:val="17"/>
@@ -5239,6 +5329,7 @@
                             </w:rPr>
                             <w:t>permitted</w:t>
                           </w:r>
+                          <w:proofErr w:type="gramEnd"/>
                           <w:r>
                             <w:rPr>
                               <w:sz w:val="17"/>
@@ -5262,7 +5353,6 @@
                               <w:noProof/>
                               <w:sz w:val="18"/>
                               <w:szCs w:val="18"/>
-                              <w:lang w:val="bg-BG" w:eastAsia="bg-BG"/>
                             </w:rPr>
                             <w:drawing>
                               <wp:inline distT="0" distB="0" distL="0" distR="0" wp14:anchorId="53621E41" wp14:editId="3BF595D6">
@@ -5329,7 +5419,6 @@
                               <w:noProof/>
                               <w:sz w:val="18"/>
                               <w:szCs w:val="18"/>
-                              <w:lang w:val="bg-BG" w:eastAsia="bg-BG"/>
                             </w:rPr>
                             <w:drawing>
                               <wp:inline distT="0" distB="0" distL="0" distR="0" wp14:anchorId="64E29E7A" wp14:editId="1BD0FFE4">
@@ -5396,7 +5485,6 @@
                               <w:noProof/>
                               <w:sz w:val="18"/>
                               <w:szCs w:val="18"/>
-                              <w:lang w:val="bg-BG" w:eastAsia="bg-BG"/>
                             </w:rPr>
                             <w:drawing>
                               <wp:inline distT="0" distB="0" distL="0" distR="0" wp14:anchorId="293C9B17" wp14:editId="373E17EF">
@@ -5450,7 +5538,6 @@
                               <w:noProof/>
                               <w:sz w:val="18"/>
                               <w:szCs w:val="18"/>
-                              <w:lang w:val="bg-BG" w:eastAsia="bg-BG"/>
                             </w:rPr>
                             <w:drawing>
                               <wp:inline distT="0" distB="0" distL="0" distR="0" wp14:anchorId="75BE9FD2" wp14:editId="14C27CD2">
@@ -5520,7 +5607,6 @@
                               <w:noProof/>
                               <w:sz w:val="18"/>
                               <w:szCs w:val="18"/>
-                              <w:lang w:val="bg-BG" w:eastAsia="bg-BG"/>
                             </w:rPr>
                             <w:drawing>
                               <wp:inline distT="0" distB="0" distL="0" distR="0" wp14:anchorId="15168924" wp14:editId="70A0374F">
@@ -5574,7 +5660,6 @@
                               <w:noProof/>
                               <w:sz w:val="18"/>
                               <w:szCs w:val="18"/>
-                              <w:lang w:val="bg-BG" w:eastAsia="bg-BG"/>
                             </w:rPr>
                             <w:drawing>
                               <wp:inline distT="0" distB="0" distL="0" distR="0" wp14:anchorId="1C97DE02" wp14:editId="61D842AB">
@@ -5628,7 +5713,6 @@
                               <w:noProof/>
                               <w:sz w:val="18"/>
                               <w:szCs w:val="18"/>
-                              <w:lang w:val="bg-BG" w:eastAsia="bg-BG"/>
                             </w:rPr>
                             <w:drawing>
                               <wp:inline distT="0" distB="0" distL="0" distR="0" wp14:anchorId="103BD2B7" wp14:editId="40827562">
@@ -5698,7 +5782,6 @@
                               <w:noProof/>
                               <w:sz w:val="18"/>
                               <w:szCs w:val="18"/>
-                              <w:lang w:val="bg-BG" w:eastAsia="bg-BG"/>
                             </w:rPr>
                             <w:drawing>
                               <wp:inline distT="0" distB="0" distL="0" distR="0" wp14:anchorId="620F6097" wp14:editId="67DE1394">
@@ -5765,7 +5848,6 @@
                               <w:noProof/>
                               <w:sz w:val="18"/>
                               <w:szCs w:val="18"/>
-                              <w:lang w:val="bg-BG" w:eastAsia="bg-BG"/>
                             </w:rPr>
                             <w:drawing>
                               <wp:inline distT="0" distB="0" distL="0" distR="0" wp14:anchorId="02F95DD8" wp14:editId="5DBDA342">
@@ -5827,11 +5909,7 @@
         </mc:Choice>
         <mc:Fallback>
           <w:pict>
-            <v:shapetype w14:anchorId="2074F399" id="_x0000_t202" coordsize="21600,21600" o:spt="202" path="m,l,21600r21600,l21600,xe">
-              <v:stroke joinstyle="miter"/>
-              <v:path gradientshapeok="t" o:connecttype="rect"/>
-            </v:shapetype>
-            <v:shape id="Text Box 16" o:spid="_x0000_s1027" type="#_x0000_t202" style="position:absolute;margin-left:109pt;margin-top:7pt;width:411.4pt;height:40.45pt;z-index:251657216;visibility:visible;mso-wrap-style:square;mso-width-percent:0;mso-height-percent:0;mso-wrap-distance-left:9pt;mso-wrap-distance-top:0;mso-wrap-distance-right:9pt;mso-wrap-distance-bottom:0;mso-position-horizontal:absolute;mso-position-horizontal-relative:text;mso-position-vertical:absolute;mso-position-vertical-relative:text;mso-width-percent:0;mso-height-percent:0;mso-width-relative:page;mso-height-relative:page;v-text-anchor:top" o:gfxdata="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" filled="f" stroked="f">
+            <v:shape w14:anchorId="2074F399" id="Text Box 16" o:spid="_x0000_s1027" type="#_x0000_t202" style="position:absolute;margin-left:109pt;margin-top:7pt;width:411.4pt;height:40.45pt;z-index:251657216;visibility:visible;mso-wrap-style:square;mso-width-percent:0;mso-height-percent:0;mso-wrap-distance-left:9pt;mso-wrap-distance-top:0;mso-wrap-distance-right:9pt;mso-wrap-distance-bottom:0;mso-position-horizontal:absolute;mso-position-horizontal-relative:text;mso-position-vertical:absolute;mso-position-vertical-relative:text;mso-width-percent:0;mso-height-percent:0;mso-width-relative:page;mso-height-relative:page;v-text-anchor:top" o:gfxdata="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" filled="f" stroked="f">
               <v:textbox inset=".5mm,1.2mm,.5mm,.5mm">
                 <w:txbxContent>
                   <w:p>
@@ -5852,18 +5930,10 @@
                     </w:r>
                     <w:r>
                       <w:rPr>
-                        <w:noProof/>
                         <w:sz w:val="17"/>
                         <w:szCs w:val="17"/>
                       </w:rPr>
-                      <w:t>SoftUni</w:t>
-                    </w:r>
-                    <w:r>
-                      <w:rPr>
-                        <w:sz w:val="17"/>
-                        <w:szCs w:val="17"/>
-                      </w:rPr>
-                      <w:t xml:space="preserve"> – </w:t>
+                      <w:t xml:space="preserve">SoftUni – </w:t>
                     </w:r>
                     <w:hyperlink r:id="rId21" w:history="1">
                       <w:r>
@@ -6001,14 +6071,14 @@
                         <w:noProof/>
                         <w:sz w:val="18"/>
                         <w:szCs w:val="18"/>
-                        <w:lang w:val="bg-BG" w:eastAsia="bg-BG"/>
+                        <w:lang w:val="en-GB" w:eastAsia="en-GB"/>
                       </w:rPr>
                       <w:drawing>
                         <wp:inline distT="0" distB="0" distL="0" distR="0" wp14:anchorId="53621E41" wp14:editId="3BF595D6">
                           <wp:extent cx="180000" cy="180000"/>
                           <wp:effectExtent l="0" t="0" r="0" b="0"/>
                           <wp:docPr id="3" name="Picture 3">
-                            <a:hlinkClick xmlns:a="http://schemas.openxmlformats.org/drawingml/2006/main" r:id="rId2"/>
+                            <a:hlinkClick xmlns:a="http://schemas.openxmlformats.org/drawingml/2006/main" r:id="rId22"/>
                           </wp:docPr>
                           <wp:cNvGraphicFramePr>
                             <a:graphicFrameLocks xmlns:a="http://schemas.openxmlformats.org/drawingml/2006/main" noChangeAspect="1"/>
@@ -6018,14 +6088,14 @@
                               <pic:pic xmlns:pic="http://schemas.openxmlformats.org/drawingml/2006/picture">
                                 <pic:nvPicPr>
                                   <pic:cNvPr id="3" name="Picture 3">
-                                    <a:hlinkClick r:id="rId2"/>
+                                    <a:hlinkClick r:id="rId22"/>
                                   </pic:cNvPr>
                                   <pic:cNvPicPr>
                                     <a:picLocks noChangeAspect="1" noChangeArrowheads="1"/>
                                   </pic:cNvPicPr>
                                 </pic:nvPicPr>
                                 <pic:blipFill>
-                                  <a:blip r:embed="rId3">
+                                  <a:blip r:embed="rId23">
                                     <a:extLst>
                                       <a:ext uri="{28A0092B-C50C-407E-A947-70E740481C1C}">
                                         <a14:useLocalDpi xmlns:a14="http://schemas.microsoft.com/office/drawing/2010/main" val="0"/>
@@ -6068,14 +6138,14 @@
                         <w:noProof/>
                         <w:sz w:val="18"/>
                         <w:szCs w:val="18"/>
-                        <w:lang w:val="bg-BG" w:eastAsia="bg-BG"/>
+                        <w:lang w:val="en-GB" w:eastAsia="en-GB"/>
                       </w:rPr>
                       <w:drawing>
                         <wp:inline distT="0" distB="0" distL="0" distR="0" wp14:anchorId="64E29E7A" wp14:editId="1BD0FFE4">
                           <wp:extent cx="180000" cy="180000"/>
                           <wp:effectExtent l="0" t="0" r="0" b="0"/>
                           <wp:docPr id="2" name="Picture 2">
-                            <a:hlinkClick xmlns:a="http://schemas.openxmlformats.org/drawingml/2006/main" r:id="rId4"/>
+                            <a:hlinkClick xmlns:a="http://schemas.openxmlformats.org/drawingml/2006/main" r:id="rId24"/>
                           </wp:docPr>
                           <wp:cNvGraphicFramePr>
                             <a:graphicFrameLocks xmlns:a="http://schemas.openxmlformats.org/drawingml/2006/main" noChangeAspect="1"/>
@@ -6085,14 +6155,14 @@
                               <pic:pic xmlns:pic="http://schemas.openxmlformats.org/drawingml/2006/picture">
                                 <pic:nvPicPr>
                                   <pic:cNvPr id="2" name="Picture 2">
-                                    <a:hlinkClick r:id="rId4"/>
+                                    <a:hlinkClick r:id="rId24"/>
                                   </pic:cNvPr>
                                   <pic:cNvPicPr>
                                     <a:picLocks noChangeAspect="1" noChangeArrowheads="1"/>
                                   </pic:cNvPicPr>
                                 </pic:nvPicPr>
                                 <pic:blipFill>
-                                  <a:blip r:embed="rId5">
+                                  <a:blip r:embed="rId25">
                                     <a:extLst>
                                       <a:ext uri="{28A0092B-C50C-407E-A947-70E740481C1C}">
                                         <a14:useLocalDpi xmlns:a14="http://schemas.microsoft.com/office/drawing/2010/main" val="0"/>
@@ -6135,14 +6205,14 @@
                         <w:noProof/>
                         <w:sz w:val="18"/>
                         <w:szCs w:val="18"/>
-                        <w:lang w:val="bg-BG" w:eastAsia="bg-BG"/>
+                        <w:lang w:val="en-GB" w:eastAsia="en-GB"/>
                       </w:rPr>
                       <w:drawing>
                         <wp:inline distT="0" distB="0" distL="0" distR="0" wp14:anchorId="293C9B17" wp14:editId="373E17EF">
                           <wp:extent cx="180000" cy="180000"/>
                           <wp:effectExtent l="0" t="0" r="0" b="0"/>
                           <wp:docPr id="5" name="Picture 5" title="Software University @ Facebook">
-                            <a:hlinkClick xmlns:a="http://schemas.openxmlformats.org/drawingml/2006/main" r:id="rId6"/>
+                            <a:hlinkClick xmlns:a="http://schemas.openxmlformats.org/drawingml/2006/main" r:id="rId26"/>
                           </wp:docPr>
                           <wp:cNvGraphicFramePr>
                             <a:graphicFrameLocks xmlns:a="http://schemas.openxmlformats.org/drawingml/2006/main" noChangeAspect="1"/>
@@ -6152,12 +6222,12 @@
                               <pic:pic xmlns:pic="http://schemas.openxmlformats.org/drawingml/2006/picture">
                                 <pic:nvPicPr>
                                   <pic:cNvPr id="5" name="Picture 5" title="Software University @ Facebook">
-                                    <a:hlinkClick r:id="rId6"/>
+                                    <a:hlinkClick r:id="rId26"/>
                                   </pic:cNvPr>
                                   <pic:cNvPicPr/>
                                 </pic:nvPicPr>
                                 <pic:blipFill>
-                                  <a:blip r:embed="rId7"/>
+                                  <a:blip r:embed="rId27"/>
                                   <a:stretch>
                                     <a:fillRect/>
                                   </a:stretch>
@@ -6189,14 +6259,14 @@
                         <w:noProof/>
                         <w:sz w:val="18"/>
                         <w:szCs w:val="18"/>
-                        <w:lang w:val="bg-BG" w:eastAsia="bg-BG"/>
+                        <w:lang w:val="en-GB" w:eastAsia="en-GB"/>
                       </w:rPr>
                       <w:drawing>
                         <wp:inline distT="0" distB="0" distL="0" distR="0" wp14:anchorId="75BE9FD2" wp14:editId="14C27CD2">
                           <wp:extent cx="180000" cy="180000"/>
                           <wp:effectExtent l="0" t="0" r="0" b="0"/>
                           <wp:docPr id="20" name="Picture 20">
-                            <a:hlinkClick xmlns:a="http://schemas.openxmlformats.org/drawingml/2006/main" r:id="rId8"/>
+                            <a:hlinkClick xmlns:a="http://schemas.openxmlformats.org/drawingml/2006/main" r:id="rId28"/>
                           </wp:docPr>
                           <wp:cNvGraphicFramePr>
                             <a:graphicFrameLocks xmlns:a="http://schemas.openxmlformats.org/drawingml/2006/main" noChangeAspect="1"/>
@@ -6206,20 +6276,20 @@
                               <pic:pic xmlns:pic="http://schemas.openxmlformats.org/drawingml/2006/picture">
                                 <pic:nvPicPr>
                                   <pic:cNvPr id="20" name="Picture 20">
-                                    <a:hlinkClick r:id="rId8"/>
+                                    <a:hlinkClick r:id="rId28"/>
                                   </pic:cNvPr>
                                   <pic:cNvPicPr>
                                     <a:picLocks noChangeAspect="1" noChangeArrowheads="1"/>
                                   </pic:cNvPicPr>
                                 </pic:nvPicPr>
                                 <pic:blipFill>
-                                  <a:blip r:embed="rId9">
+                                  <a:blip r:embed="rId29">
                                     <a:extLst>
                                       <a:ext uri="{28A0092B-C50C-407E-A947-70E740481C1C}">
                                         <a14:useLocalDpi xmlns:a14="http://schemas.microsoft.com/office/drawing/2010/main" val="0"/>
                                       </a:ext>
                                       <a:ext uri="{837473B0-CC2E-450A-ABE3-18F120FF3D39}">
-                                        <a1611:picAttrSrcUrl xmlns="" xmlns:cx2="http://schemas.microsoft.com/office/drawing/2015/10/21/chartex" xmlns:cx3="http://schemas.microsoft.com/office/drawing/2016/5/9/chartex" xmlns:cx4="http://schemas.microsoft.com/office/drawing/2016/5/10/chartex" xmlns:cx5="http://schemas.microsoft.com/office/drawing/2016/5/11/chartex" xmlns:cx6="http://schemas.microsoft.com/office/drawing/2016/5/12/chartex" xmlns:cx7="http://schemas.microsoft.com/office/drawing/2016/5/13/chartex" xmlns:cx8="http://schemas.microsoft.com/office/drawing/2016/5/14/chartex" xmlns:aink="http://schemas.microsoft.com/office/drawing/2016/ink" xmlns:am3d="http://schemas.microsoft.com/office/drawing/2017/model3d" xmlns:o="urn:schemas-microsoft-com:office:office" xmlns:v="urn:schemas-microsoft-com:vml" xmlns:w10="urn:schemas-microsoft-com:office:word" xmlns:w="http://schemas.openxmlformats.org/wordprocessingml/2006/main" xmlns:w16cid="http://schemas.microsoft.com/office/word/2016/wordml/cid" xmlns:a1611="http://schemas.microsoft.com/office/drawing/2016/11/main" r:id="rId10"/>
+                                        <a1611:picAttrSrcUrl xmlns:a1611="http://schemas.microsoft.com/office/drawing/2016/11/main" xmlns:w16cid="http://schemas.microsoft.com/office/word/2016/wordml/cid" xmlns:w="http://schemas.openxmlformats.org/wordprocessingml/2006/main" xmlns:w10="urn:schemas-microsoft-com:office:word" xmlns:v="urn:schemas-microsoft-com:vml" xmlns:o="urn:schemas-microsoft-com:office:office" xmlns:am3d="http://schemas.microsoft.com/office/drawing/2017/model3d" xmlns:aink="http://schemas.microsoft.com/office/drawing/2016/ink" xmlns:cx8="http://schemas.microsoft.com/office/drawing/2016/5/14/chartex" xmlns:cx7="http://schemas.microsoft.com/office/drawing/2016/5/13/chartex" xmlns:cx6="http://schemas.microsoft.com/office/drawing/2016/5/12/chartex" xmlns:cx5="http://schemas.microsoft.com/office/drawing/2016/5/11/chartex" xmlns:cx4="http://schemas.microsoft.com/office/drawing/2016/5/10/chartex" xmlns:cx3="http://schemas.microsoft.com/office/drawing/2016/5/9/chartex" xmlns:cx2="http://schemas.microsoft.com/office/drawing/2015/10/21/chartex" xmlns="" r:id="rId10"/>
                                       </a:ext>
                                     </a:extLst>
                                   </a:blip>
@@ -6259,14 +6329,14 @@
                         <w:noProof/>
                         <w:sz w:val="18"/>
                         <w:szCs w:val="18"/>
-                        <w:lang w:val="bg-BG" w:eastAsia="bg-BG"/>
+                        <w:lang w:val="en-GB" w:eastAsia="en-GB"/>
                       </w:rPr>
                       <w:drawing>
                         <wp:inline distT="0" distB="0" distL="0" distR="0" wp14:anchorId="15168924" wp14:editId="70A0374F">
                           <wp:extent cx="180000" cy="180000"/>
                           <wp:effectExtent l="0" t="0" r="0" b="0"/>
                           <wp:docPr id="7" name="Picture 7" title="Software University @ Twitter">
-                            <a:hlinkClick xmlns:a="http://schemas.openxmlformats.org/drawingml/2006/main" r:id="rId11"/>
+                            <a:hlinkClick xmlns:a="http://schemas.openxmlformats.org/drawingml/2006/main" r:id="rId30"/>
                           </wp:docPr>
                           <wp:cNvGraphicFramePr>
                             <a:graphicFrameLocks xmlns:a="http://schemas.openxmlformats.org/drawingml/2006/main" noChangeAspect="1"/>
@@ -6276,12 +6346,12 @@
                               <pic:pic xmlns:pic="http://schemas.openxmlformats.org/drawingml/2006/picture">
                                 <pic:nvPicPr>
                                   <pic:cNvPr id="7" name="Picture 7" title="Software University @ Twitter">
-                                    <a:hlinkClick r:id="rId11"/>
+                                    <a:hlinkClick r:id="rId30"/>
                                   </pic:cNvPr>
                                   <pic:cNvPicPr/>
                                 </pic:nvPicPr>
                                 <pic:blipFill>
-                                  <a:blip r:embed="rId12"/>
+                                  <a:blip r:embed="rId31"/>
                                   <a:stretch>
                                     <a:fillRect/>
                                   </a:stretch>
@@ -6313,14 +6383,14 @@
                         <w:noProof/>
                         <w:sz w:val="18"/>
                         <w:szCs w:val="18"/>
-                        <w:lang w:val="bg-BG" w:eastAsia="bg-BG"/>
+                        <w:lang w:val="en-GB" w:eastAsia="en-GB"/>
                       </w:rPr>
                       <w:drawing>
                         <wp:inline distT="0" distB="0" distL="0" distR="0" wp14:anchorId="1C97DE02" wp14:editId="61D842AB">
                           <wp:extent cx="180000" cy="180000"/>
                           <wp:effectExtent l="0" t="0" r="0" b="0"/>
                           <wp:docPr id="17" name="Picture 17" title="Software University @ YouTube">
-                            <a:hlinkClick xmlns:a="http://schemas.openxmlformats.org/drawingml/2006/main" r:id="rId13"/>
+                            <a:hlinkClick xmlns:a="http://schemas.openxmlformats.org/drawingml/2006/main" r:id="rId32"/>
                           </wp:docPr>
                           <wp:cNvGraphicFramePr>
                             <a:graphicFrameLocks xmlns:a="http://schemas.openxmlformats.org/drawingml/2006/main" noChangeAspect="1"/>
@@ -6330,12 +6400,12 @@
                               <pic:pic xmlns:pic="http://schemas.openxmlformats.org/drawingml/2006/picture">
                                 <pic:nvPicPr>
                                   <pic:cNvPr id="17" name="Picture 17" title="Software University @ YouTube">
-                                    <a:hlinkClick r:id="rId13"/>
+                                    <a:hlinkClick r:id="rId32"/>
                                   </pic:cNvPr>
                                   <pic:cNvPicPr/>
                                 </pic:nvPicPr>
                                 <pic:blipFill>
-                                  <a:blip r:embed="rId14"/>
+                                  <a:blip r:embed="rId33"/>
                                   <a:stretch>
                                     <a:fillRect/>
                                   </a:stretch>
@@ -6367,14 +6437,14 @@
                         <w:noProof/>
                         <w:sz w:val="18"/>
                         <w:szCs w:val="18"/>
-                        <w:lang w:val="bg-BG" w:eastAsia="bg-BG"/>
+                        <w:lang w:val="en-GB" w:eastAsia="en-GB"/>
                       </w:rPr>
                       <w:drawing>
                         <wp:inline distT="0" distB="0" distL="0" distR="0" wp14:anchorId="103BD2B7" wp14:editId="40827562">
                           <wp:extent cx="180000" cy="180000"/>
                           <wp:effectExtent l="0" t="0" r="0" b="0"/>
                           <wp:docPr id="21" name="Picture 21">
-                            <a:hlinkClick xmlns:a="http://schemas.openxmlformats.org/drawingml/2006/main" r:id="rId15"/>
+                            <a:hlinkClick xmlns:a="http://schemas.openxmlformats.org/drawingml/2006/main" r:id="rId34"/>
                           </wp:docPr>
                           <wp:cNvGraphicFramePr>
                             <a:graphicFrameLocks xmlns:a="http://schemas.openxmlformats.org/drawingml/2006/main" noChangeAspect="1"/>
@@ -6384,14 +6454,14 @@
                               <pic:pic xmlns:pic="http://schemas.openxmlformats.org/drawingml/2006/picture">
                                 <pic:nvPicPr>
                                   <pic:cNvPr id="21" name="Picture 21">
-                                    <a:hlinkClick r:id="rId15"/>
+                                    <a:hlinkClick r:id="rId34"/>
                                   </pic:cNvPr>
                                   <pic:cNvPicPr>
                                     <a:picLocks noChangeAspect="1" noChangeArrowheads="1"/>
                                   </pic:cNvPicPr>
                                 </pic:nvPicPr>
                                 <pic:blipFill rotWithShape="1">
-                                  <a:blip r:embed="rId16">
+                                  <a:blip r:embed="rId35">
                                     <a:extLst>
                                       <a:ext uri="{28A0092B-C50C-407E-A947-70E740481C1C}">
                                         <a14:useLocalDpi xmlns:a14="http://schemas.microsoft.com/office/drawing/2010/main" val="0"/>
@@ -6437,14 +6507,14 @@
                         <w:noProof/>
                         <w:sz w:val="18"/>
                         <w:szCs w:val="18"/>
-                        <w:lang w:val="bg-BG" w:eastAsia="bg-BG"/>
+                        <w:lang w:val="en-GB" w:eastAsia="en-GB"/>
                       </w:rPr>
                       <w:drawing>
                         <wp:inline distT="0" distB="0" distL="0" distR="0" wp14:anchorId="620F6097" wp14:editId="67DE1394">
                           <wp:extent cx="180000" cy="180000"/>
                           <wp:effectExtent l="0" t="0" r="0" b="0"/>
                           <wp:docPr id="22" name="Picture 22">
-                            <a:hlinkClick xmlns:a="http://schemas.openxmlformats.org/drawingml/2006/main" r:id="rId17"/>
+                            <a:hlinkClick xmlns:a="http://schemas.openxmlformats.org/drawingml/2006/main" r:id="rId36"/>
                           </wp:docPr>
                           <wp:cNvGraphicFramePr>
                             <a:graphicFrameLocks xmlns:a="http://schemas.openxmlformats.org/drawingml/2006/main" noChangeAspect="1"/>
@@ -6454,14 +6524,14 @@
                               <pic:pic xmlns:pic="http://schemas.openxmlformats.org/drawingml/2006/picture">
                                 <pic:nvPicPr>
                                   <pic:cNvPr id="22" name="Picture 22">
-                                    <a:hlinkClick r:id="rId17"/>
+                                    <a:hlinkClick r:id="rId36"/>
                                   </pic:cNvPr>
                                   <pic:cNvPicPr>
                                     <a:picLocks noChangeAspect="1" noChangeArrowheads="1"/>
                                   </pic:cNvPicPr>
                                 </pic:nvPicPr>
                                 <pic:blipFill>
-                                  <a:blip r:embed="rId18">
+                                  <a:blip r:embed="rId37">
                                     <a:extLst>
                                       <a:ext uri="{28A0092B-C50C-407E-A947-70E740481C1C}">
                                         <a14:useLocalDpi xmlns:a14="http://schemas.microsoft.com/office/drawing/2010/main" val="0"/>
@@ -6504,14 +6574,14 @@
                         <w:noProof/>
                         <w:sz w:val="18"/>
                         <w:szCs w:val="18"/>
-                        <w:lang w:val="bg-BG" w:eastAsia="bg-BG"/>
+                        <w:lang w:val="en-GB" w:eastAsia="en-GB"/>
                       </w:rPr>
                       <w:drawing>
                         <wp:inline distT="0" distB="0" distL="0" distR="0" wp14:anchorId="02F95DD8" wp14:editId="5DBDA342">
                           <wp:extent cx="180000" cy="180000"/>
                           <wp:effectExtent l="0" t="0" r="0" b="0"/>
                           <wp:docPr id="23" name="Picture 23" title="Software University: Email Us">
-                            <a:hlinkClick xmlns:a="http://schemas.openxmlformats.org/drawingml/2006/main" r:id="rId19"/>
+                            <a:hlinkClick xmlns:a="http://schemas.openxmlformats.org/drawingml/2006/main" r:id="rId38"/>
                           </wp:docPr>
                           <wp:cNvGraphicFramePr>
                             <a:graphicFrameLocks xmlns:a="http://schemas.openxmlformats.org/drawingml/2006/main" noChangeAspect="1"/>
@@ -6521,12 +6591,12 @@
                               <pic:pic xmlns:pic="http://schemas.openxmlformats.org/drawingml/2006/picture">
                                 <pic:nvPicPr>
                                   <pic:cNvPr id="23" name="Picture 23" title="Software University: Email Us">
-                                    <a:hlinkClick r:id="rId19"/>
+                                    <a:hlinkClick r:id="rId38"/>
                                   </pic:cNvPr>
                                   <pic:cNvPicPr/>
                                 </pic:nvPicPr>
                                 <pic:blipFill>
-                                  <a:blip r:embed="rId20"/>
+                                  <a:blip r:embed="rId39"/>
                                   <a:stretch>
                                     <a:fillRect/>
                                   </a:stretch>
@@ -6557,7 +6627,6 @@
     <w:r>
       <w:rPr>
         <w:noProof/>
-        <w:lang w:val="bg-BG" w:eastAsia="bg-BG"/>
       </w:rPr>
       <w:drawing>
         <wp:anchor distT="0" distB="0" distL="114300" distR="114300" simplePos="0" relativeHeight="251694080" behindDoc="0" locked="0" layoutInCell="1" allowOverlap="1" wp14:anchorId="318DB6A9" wp14:editId="57820713">
@@ -6589,7 +6658,7 @@
                   </pic:cNvPicPr>
                 </pic:nvPicPr>
                 <pic:blipFill>
-                  <a:blip r:embed="rId22">
+                  <a:blip r:embed="rId40">
                     <a:extLst>
                       <a:ext uri="{28A0092B-C50C-407E-A947-70E740481C1C}">
                         <a14:useLocalDpi xmlns:a14="http://schemas.microsoft.com/office/drawing/2010/main" val="0"/>
@@ -6629,7 +6698,6 @@
     <w:r>
       <w:rPr>
         <w:noProof/>
-        <w:lang w:val="bg-BG" w:eastAsia="bg-BG"/>
       </w:rPr>
       <mc:AlternateContent>
         <mc:Choice Requires="wps">
@@ -6706,7 +6774,6 @@
     <w:r>
       <w:rPr>
         <w:noProof/>
-        <w:lang w:val="bg-BG" w:eastAsia="bg-BG"/>
       </w:rPr>
       <mc:AlternateContent>
         <mc:Choice Requires="wps">
@@ -6801,7 +6868,7 @@
                               <w:sz w:val="18"/>
                               <w:szCs w:val="18"/>
                             </w:rPr>
-                            <w:t>3</w:t>
+                            <w:t>4</w:t>
                           </w:r>
                           <w:r>
                             <w:rPr>
@@ -6876,7 +6943,11 @@
         </mc:Choice>
         <mc:Fallback>
           <w:pict>
-            <v:shape w14:anchorId="60DB5C39" id="Text Box 4" o:spid="_x0000_s1028" type="#_x0000_t202" style="position:absolute;margin-left:444.65pt;margin-top:26.95pt;width:70.9pt;height:15.9pt;z-index:251663360;visibility:visible;mso-wrap-style:square;mso-width-percent:0;mso-height-percent:0;mso-wrap-distance-left:9pt;mso-wrap-distance-top:0;mso-wrap-distance-right:9pt;mso-wrap-distance-bottom:0;mso-position-horizontal:absolute;mso-position-horizontal-relative:text;mso-position-vertical:absolute;mso-position-vertical-relative:text;mso-width-percent:0;mso-height-percent:0;mso-width-relative:page;mso-height-relative:page;v-text-anchor:middle" o:gfxdata="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" filled="f" stroked="f" strokeweight=".5pt">
+            <v:shapetype w14:anchorId="60DB5C39" id="_x0000_t202" coordsize="21600,21600" o:spt="202" path="m,l,21600r21600,l21600,xe">
+              <v:stroke joinstyle="miter"/>
+              <v:path gradientshapeok="t" o:connecttype="rect"/>
+            </v:shapetype>
+            <v:shape id="Text Box 4" o:spid="_x0000_s1028" type="#_x0000_t202" style="position:absolute;margin-left:444.65pt;margin-top:26.95pt;width:70.9pt;height:15.9pt;z-index:251663360;visibility:visible;mso-wrap-style:square;mso-width-percent:0;mso-height-percent:0;mso-wrap-distance-left:9pt;mso-wrap-distance-top:0;mso-wrap-distance-right:9pt;mso-wrap-distance-bottom:0;mso-position-horizontal:absolute;mso-position-horizontal-relative:text;mso-position-vertical:absolute;mso-position-vertical-relative:text;mso-width-percent:0;mso-height-percent:0;mso-width-relative:page;mso-height-relative:page;v-text-anchor:middle" o:gfxdata="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" filled="f" stroked="f" strokeweight=".5pt">
               <v:textbox inset="0,0,0,0">
                 <w:txbxContent>
                   <w:p>
@@ -6922,7 +6993,7 @@
                         <w:sz w:val="18"/>
                         <w:szCs w:val="18"/>
                       </w:rPr>
-                      <w:t>3</w:t>
+                      <w:t>4</w:t>
                     </w:r>
                     <w:r>
                       <w:rPr>
@@ -13252,7 +13323,7 @@
 </file>
 
 <file path=customXml/itemProps1.xml><?xml version="1.0" encoding="utf-8"?>
-<ds:datastoreItem xmlns:ds="http://schemas.openxmlformats.org/officeDocument/2006/customXml" ds:itemID="{2FDC35C7-6890-4546-AE08-A44DA321BEDF}">
+<ds:datastoreItem xmlns:ds="http://schemas.openxmlformats.org/officeDocument/2006/customXml" ds:itemID="{AF1D4F87-1479-4BBF-81E5-F94710FED6D9}">
   <ds:schemaRefs>
     <ds:schemaRef ds:uri="http://schemas.openxmlformats.org/officeDocument/2006/bibliography"/>
   </ds:schemaRefs>

</xml_diff>